<commit_message>
Slideshow and fixed premise
</commit_message>
<xml_diff>
--- a/ENGL317/Project2/Project2Script.docx
+++ b/ENGL317/Project2/Project2Script.docx
@@ -57,32 +57,62 @@
       <w:pPr>
         <w:spacing w:after="0"/>
       </w:pPr>
+      <w:r>
+        <w:t>Hello, I’m Todd Carter, and I’m here to talk to you about Lock-Out, Tag-Out, or as it is known in some workplaces, “LOTO.”</w:t>
+      </w:r>
     </w:p>
     <w:p>
       <w:pPr>
         <w:spacing w:after="0"/>
       </w:pPr>
-      <w:r>
-        <w:t>“Lock-Out, Tag-Out”, or LOTO, is a system of procedures that protect workers from potentially hazardous sources of energy.</w:t>
-      </w:r>
     </w:p>
     <w:p>
       <w:pPr>
         <w:spacing w:after="0"/>
       </w:pPr>
+      <w:r>
+        <w:t>“Lock-Out, Tag-Out</w:t>
+      </w:r>
+      <w:r>
+        <w:t>”</w:t>
+      </w:r>
+      <w:r>
+        <w:t xml:space="preserve"> is a system of procedures that protect workers from potentially hazardous sources of energy.</w:t>
+      </w:r>
     </w:p>
     <w:p>
       <w:pPr>
         <w:spacing w:after="0"/>
       </w:pPr>
-      <w:r>
-        <w:t>These procedures are regulated by the Occupational Safety and Health Administration, or OSHA, which implemented the American National Standards Institute’s standard for Lock-Out, Tag-Out procedures in 1982.</w:t>
-      </w:r>
     </w:p>
     <w:p>
       <w:pPr>
         <w:spacing w:after="0"/>
       </w:pPr>
+      <w:r>
+        <w:t>These procedures are regulated by the Occupational Safety and Health Administration, or OSHA, which implemented the American National Standards Institute’s standard for Lock-Out, Tag-Out procedures in 1982.</w:t>
+      </w:r>
+      <w:r>
+        <w:t xml:space="preserve">  </w:t>
+      </w:r>
+    </w:p>
+    <w:p>
+      <w:pPr>
+        <w:spacing w:after="0"/>
+      </w:pPr>
+    </w:p>
+    <w:p>
+      <w:pPr>
+        <w:spacing w:after="0"/>
+      </w:pPr>
+      <w:r>
+        <w:t>Prior to then, there were a number of nonstandard systems of procedures that OSHA advocated for, and now, OSHA estimates proper Lock-Out, Tag-Out procedures prevent as much as 85 percent of injuries due to hazardous energy.</w:t>
+      </w:r>
+    </w:p>
+    <w:p>
+      <w:pPr>
+        <w:spacing w:after="0"/>
+      </w:pPr>
     </w:p>
     <w:p>
       <w:r>
@@ -128,6 +158,7 @@
     <w:p/>
     <w:p>
       <w:r>
+        <w:lastRenderedPageBreak/>
         <w:t>Actual padlocks can be used, though specific procedures vary from company to company.  Some companies may employ highly specific tools and systems to shut down and lock out their machinery.</w:t>
       </w:r>
     </w:p>
@@ -140,47 +171,239 @@
     <w:p/>
     <w:p>
       <w:r>
+        <w:t>This adds a layer of separation which helps ensure the safety of</w:t>
+      </w:r>
+      <w:r>
+        <w:t xml:space="preserve"> the technician and of</w:t>
+      </w:r>
+      <w:r>
+        <w:t xml:space="preserve"> potentially unknown workers elsewhere around or on the equipment.</w:t>
+      </w:r>
+    </w:p>
+    <w:p/>
+    <w:p>
+      <w:r>
+        <w:t xml:space="preserve">This is often useful for technicians and manufacturers who are directly exposed to the energized components during their work.  </w:t>
+      </w:r>
+    </w:p>
+    <w:p/>
+    <w:p>
+      <w:r>
+        <w:t>When repairing or assembling large scale, industrial equipment, technical workers will directly handle components that could otherwise have dangerous amounts of energetic potential.</w:t>
+      </w:r>
+    </w:p>
+    <w:p/>
+    <w:p>
+      <w:r>
+        <w:t xml:space="preserve">In hazardous energy situations, having the correct Lock-Out, Tag-Out procedures adds an additional </w:t>
+      </w:r>
+      <w:r>
+        <w:t xml:space="preserve">layer of protection to the workers involved, not unlike having extra PPE.  </w:t>
+      </w:r>
+    </w:p>
+    <w:p/>
+    <w:p>
+      <w:r>
+        <w:t>Following the correct Lock-Out, Tag-Out procedure can be even more vital than wearing a hard hat or nonconductive gloves, though it is never a replacement for other forms of protection.</w:t>
+      </w:r>
+    </w:p>
+    <w:p/>
+    <w:p>
+      <w:r>
+        <w:t>Safety standards should always be adhered to by all workers.  All preventative measures together will still only make a worker as safe as possible in dangerous work environments.</w:t>
+      </w:r>
+    </w:p>
+    <w:p/>
+    <w:p>
+      <w:r>
+        <w:t>Thank you for your time.</w:t>
+      </w:r>
+    </w:p>
+    <w:p/>
+    <w:p/>
+    <w:p/>
+    <w:p/>
+    <w:p/>
+    <w:p/>
+    <w:p/>
+    <w:p/>
+    <w:p/>
+    <w:p/>
+    <w:p/>
+    <w:p/>
+    <w:p/>
+    <w:p/>
+    <w:p/>
+    <w:p/>
+    <w:p/>
+    <w:p/>
+    <w:p/>
+    <w:p/>
+    <w:p/>
+    <w:p/>
+    <w:p>
+      <w:r>
+        <w:t>What are the features of a GTX 3070?</w:t>
+      </w:r>
+    </w:p>
+    <w:p>
+      <w:r>
+        <w:t>What are the specific characteristics of a 3070?  Comparisons?</w:t>
+      </w:r>
+    </w:p>
+    <w:p>
+      <w:r>
+        <w:t>What are specific behaviors of a 3070?  Comparisons again?</w:t>
+      </w:r>
+    </w:p>
+    <w:p>
+      <w:r>
+        <w:t>What is a 3070 made up of?  Chipset?</w:t>
+      </w:r>
+    </w:p>
+    <w:p>
+      <w:r>
+        <w:t>A</w:t>
+      </w:r>
+      <w:r>
+        <w:t xml:space="preserve">n analogy </w:t>
+      </w:r>
+      <w:r>
+        <w:t xml:space="preserve">about a 3070 being not unlike a current mid-range car, in which it is capable of performing most </w:t>
+      </w:r>
+    </w:p>
+    <w:p/>
+    <w:p/>
+    <w:p>
+      <w:r>
+        <w:t xml:space="preserve">Hello, my name is Todd Carter, and I’m here to provide a technical description of the </w:t>
+      </w:r>
+      <w:r>
+        <w:t xml:space="preserve">RTX </w:t>
+      </w:r>
+      <w:r>
+        <w:t>3070 graphics card by Nvidia.</w:t>
+      </w:r>
+    </w:p>
+    <w:p/>
+    <w:p>
+      <w:r>
+        <w:t>The RTX  3070 is a PCIe</w:t>
+      </w:r>
+      <w:r>
+        <w:t xml:space="preserve"> 4.0</w:t>
+      </w:r>
+      <w:r>
+        <w:t xml:space="preserve"> compatible graphics card that will plug and play into most modern motherboards.  </w:t>
+      </w:r>
+    </w:p>
+    <w:p/>
+    <w:p>
+      <w:r>
+        <w:t xml:space="preserve">Depending on the manufacturer of the graphics card in your hands, an RTX 3070 can boast as much as 8 gigabytes of </w:t>
+      </w:r>
+      <w:r>
+        <w:t xml:space="preserve">GDDR6 </w:t>
+      </w:r>
+      <w:r>
+        <w:t>VRAM</w:t>
+      </w:r>
+      <w:r>
+        <w:t>.</w:t>
+      </w:r>
+    </w:p>
+    <w:p/>
+    <w:p>
+      <w:r>
+        <w:t>For visual display ports, RTX 3070 cards will have HDMI connections in addition to DisplayPorts, and they allow for 8k screen resolution.</w:t>
+      </w:r>
+    </w:p>
+    <w:p/>
+    <w:p>
+      <w:r>
+        <w:t>On average, an RTX 3070 card will draw as much as 220 watts of power, so when selecting a 3070, it should be paired with a power supply of at least 650 watts, depending on other system requirements.</w:t>
+      </w:r>
+    </w:p>
+    <w:p/>
+    <w:p>
+      <w:r>
+        <w:t>One of the most important features of t</w:t>
+      </w:r>
+      <w:r>
+        <w:t>he RTX 3070 is that</w:t>
+      </w:r>
+      <w:r>
+        <w:t xml:space="preserve"> it additionally</w:t>
+      </w:r>
+      <w:r>
+        <w:t xml:space="preserve"> uses Ray Tracing Cores</w:t>
+      </w:r>
+      <w:r>
+        <w:t>.</w:t>
+      </w:r>
+    </w:p>
+    <w:p/>
+    <w:p>
+      <w:r>
+        <w:t xml:space="preserve">Ray-tracing is a system for producing realistic lighting, shadows, and reflections which is used in 3D </w:t>
+      </w:r>
+      <w:r>
+        <w:t>rendering in development platforms such as Blender or the Unreal Engine</w:t>
+      </w:r>
+      <w:r>
+        <w:t>.</w:t>
+      </w:r>
+    </w:p>
+    <w:p/>
+    <w:p>
+      <w:r>
+        <w:t>This makes the RTX 3070 a strong option for consumers that want to utilize ray-tracing without investing into larger cards</w:t>
+      </w:r>
+      <w:r>
+        <w:t>.</w:t>
+      </w:r>
+    </w:p>
+    <w:p/>
+    <w:p>
+      <w:r>
+        <w:t>Price-wise, the RTX 3070 is one of the cheapest cards on the market that still allows ray-tracing, commonly priced between 3 and 4 hundred dollars based on what ports, fans, and heat sinks the card has.</w:t>
+      </w:r>
+    </w:p>
+    <w:p/>
+    <w:p>
+      <w:r>
+        <w:t>The RTX 3070 has nearly 60% better processing capabilities than the RTX 3060, which on average, makes the RTX 3070 a better purchase if your concern is maximizing processing power for cost.</w:t>
+      </w:r>
+    </w:p>
+    <w:p/>
+    <w:p>
+      <w:r>
+        <w:t>In the current market for graphics cards, you could describe the RTX 3070 as a mid-range car.  Dependable and tough, while giving you the best gas mileage for your investment.</w:t>
+      </w:r>
+    </w:p>
+    <w:p/>
+    <w:p>
+      <w:r>
         <w:lastRenderedPageBreak/>
-        <w:t>This adds a layer of separation which helps ensure the safety of</w:t>
-      </w:r>
-      <w:r>
-        <w:t xml:space="preserve"> the technician and of</w:t>
-      </w:r>
-      <w:r>
-        <w:t xml:space="preserve"> potentially unknown workers elsewhere around or on the equipment.</w:t>
-      </w:r>
-    </w:p>
-    <w:p/>
-    <w:p>
-      <w:r>
-        <w:t xml:space="preserve">This is often useful for technicians and manufacturers who are directly exposed to the energized components during their work.  </w:t>
-      </w:r>
-    </w:p>
-    <w:p/>
-    <w:p>
-      <w:r>
-        <w:t>When repairing or assembling large scale, industrial equipment, technical workers will directly handle components that could otherwise have dangerous amounts of energetic potential.</w:t>
-      </w:r>
-    </w:p>
-    <w:p/>
-    <w:p>
-      <w:r>
-        <w:t xml:space="preserve">In hazardous energy situations, having the correct Lock-Out, Tag-Out procedures adds an additional </w:t>
-      </w:r>
-      <w:r>
-        <w:t xml:space="preserve">layer of protection to the workers involved, not unlike having extra PPE.  </w:t>
-      </w:r>
-    </w:p>
-    <w:p/>
-    <w:p>
-      <w:r>
-        <w:t>Following the correct Lock-Out, Tag-Out procedure can be even more vital than wearing a hard hat or nonconductive gloves, though it is never a replacement for other forms of protection.</w:t>
-      </w:r>
-    </w:p>
-    <w:p/>
-    <w:p>
-      <w:r>
-        <w:t>Safety standards should always be adhered to by all workers.  All preventative measures together will still only make a worker as safe as possible in dangerous work environments.</w:t>
+        <w:t xml:space="preserve">These price </w:t>
+      </w:r>
+      <w:r>
+        <w:t xml:space="preserve">and technical </w:t>
+      </w:r>
+      <w:r>
+        <w:t>comparisons can be found through distributor websites such as Newegg.com.</w:t>
+      </w:r>
+    </w:p>
+    <w:p/>
+    <w:p>
+      <w:r>
+        <w:t>Nvidia Corporation itself no longer produces the RTX 3070 themselves, so this card and others in the 30 series are available through other manufactures such as Zotac and Tuff Gaming.</w:t>
+      </w:r>
+    </w:p>
+    <w:p/>
+    <w:p>
+      <w:r>
+        <w:t>I would personally recommend RTX 3070s for at home and professional usage.</w:t>
       </w:r>
     </w:p>
     <w:p/>
@@ -189,9 +412,6 @@
         <w:t>Thank you for your time.</w:t>
       </w:r>
     </w:p>
-    <w:p/>
-    <w:p/>
-    <w:p/>
     <w:p/>
     <w:sectPr>
       <w:pgSz w:w="12240" w:h="15840"/>

</xml_diff>